<commit_message>
strange date behaviors tracking adjusts to locate fly
</commit_message>
<xml_diff>
--- a/documentation.docx
+++ b/documentation.docx
@@ -4,6 +4,95 @@
   <w:body>
     <w:p>
       <w:pPr>
+        <w:rPr>
+          <w:b/>
+        </w:rPr>
+      </w:pPr>
+    </w:p>
+    <w:p>
+      <w:pPr>
+        <w:pStyle w:val="ListParagraph"/>
+        <w:numPr>
+          <w:ilvl w:val="0"/>
+          <w:numId w:val="1"/>
+        </w:numPr>
+      </w:pPr>
+      <w:r>
+        <w:rPr>
+          <w:b/>
+        </w:rPr>
+        <w:t>Installation</w:t>
+      </w:r>
+    </w:p>
+    <w:p>
+      <w:pPr>
+        <w:pStyle w:val="ListParagraph"/>
+        <w:numPr>
+          <w:ilvl w:val="1"/>
+          <w:numId w:val="1"/>
+        </w:numPr>
+      </w:pPr>
+      <w:r>
+        <w:t xml:space="preserve">Go to </w:t>
+      </w:r>
+      <w:hyperlink r:id="rId8" w:history="1">
+        <w:r>
+          <w:rPr>
+            <w:rStyle w:val="Hyperlink"/>
+          </w:rPr>
+          <w:t>https://</w:t>
+        </w:r>
+        <w:bookmarkStart w:id="0" w:name="_GoBack"/>
+        <w:bookmarkEnd w:id="0"/>
+        <w:proofErr w:type="spellStart"/>
+        <w:r>
+          <w:rPr>
+            <w:rStyle w:val="Hyperlink"/>
+          </w:rPr>
+          <w:t>g</w:t>
+        </w:r>
+        <w:r>
+          <w:rPr>
+            <w:rStyle w:val="Hyperlink"/>
+          </w:rPr>
+          <w:t>ithub.com</w:t>
+        </w:r>
+        <w:proofErr w:type="spellEnd"/>
+        <w:r>
+          <w:rPr>
+            <w:rStyle w:val="Hyperlink"/>
+          </w:rPr>
+          <w:t>/</w:t>
+        </w:r>
+        <w:proofErr w:type="spellStart"/>
+        <w:r>
+          <w:rPr>
+            <w:rStyle w:val="Hyperlink"/>
+          </w:rPr>
+          <w:t>laughalot42</w:t>
+        </w:r>
+        <w:proofErr w:type="spellEnd"/>
+        <w:r>
+          <w:rPr>
+            <w:rStyle w:val="Hyperlink"/>
+          </w:rPr>
+          <w:t>/</w:t>
+        </w:r>
+        <w:proofErr w:type="spellStart"/>
+        <w:r>
+          <w:rPr>
+            <w:rStyle w:val="Hyperlink"/>
+          </w:rPr>
+          <w:t>PySolo</w:t>
+        </w:r>
+        <w:proofErr w:type="spellEnd"/>
+      </w:hyperlink>
+      <w:r>
+        <w:t xml:space="preserve"> </w:t>
+      </w:r>
+    </w:p>
+    <w:p>
+      <w:pPr>
         <w:pStyle w:val="ListParagraph"/>
         <w:numPr>
           <w:ilvl w:val="0"/>
@@ -829,6 +918,7 @@
         <w:rPr>
           <w:b/>
         </w:rPr>
+        <w:lastRenderedPageBreak/>
         <w:t>Tracking parameters</w:t>
       </w:r>
       <w:r>
@@ -846,12 +936,7 @@
         <w:t>maintained</w:t>
       </w:r>
       <w:r>
-        <w:t xml:space="preserve"> code for distance tracking, and all monitors in the co</w:t>
-      </w:r>
-      <w:bookmarkStart w:id="0" w:name="_GoBack"/>
-      <w:bookmarkEnd w:id="0"/>
-      <w:r>
-        <w:t>nfiguration will be tracked</w:t>
+        <w:t xml:space="preserve"> code for distance tracking, and all monitors in the configuration will be tracked</w:t>
       </w:r>
       <w:r>
         <w:t>.</w:t>
@@ -869,7 +954,6 @@
         </w:numPr>
       </w:pPr>
       <w:r>
-        <w:lastRenderedPageBreak/>
         <w:t xml:space="preserve">A panel of controls for tracking is in the </w:t>
       </w:r>
       <w:proofErr w:type="spellStart"/>
@@ -1098,6 +1182,7 @@
       </w:pPr>
     </w:p>
     <w:sectPr>
+      <w:headerReference w:type="default" r:id="rId9"/>
       <w:pgSz w:w="12240" w:h="15840"/>
       <w:pgMar w:top="1440" w:right="1440" w:bottom="1440" w:left="1440" w:header="720" w:footer="720" w:gutter="0"/>
       <w:cols w:space="720"/>
@@ -1105,6 +1190,62 @@
     </w:sectPr>
   </w:body>
 </w:document>
+</file>
+
+<file path=word/endnotes.xml><?xml version="1.0" encoding="utf-8"?>
+<w:endnotes xmlns:wpc="http://schemas.microsoft.com/office/word/2010/wordprocessingCanvas" xmlns:mc="http://schemas.openxmlformats.org/markup-compatibility/2006" xmlns:o="urn:schemas-microsoft-com:office:office" xmlns:r="http://schemas.openxmlformats.org/officeDocument/2006/relationships" xmlns:m="http://schemas.openxmlformats.org/officeDocument/2006/math" xmlns:v="urn:schemas-microsoft-com:vml" xmlns:wp14="http://schemas.microsoft.com/office/word/2010/wordprocessingDrawing" xmlns:wp="http://schemas.openxmlformats.org/drawingml/2006/wordprocessingDrawing" xmlns:w10="urn:schemas-microsoft-com:office:word" xmlns:w="http://schemas.openxmlformats.org/wordprocessingml/2006/main" xmlns:w14="http://schemas.microsoft.com/office/word/2010/wordml" xmlns:wpg="http://schemas.microsoft.com/office/word/2010/wordprocessingGroup" xmlns:wpi="http://schemas.microsoft.com/office/word/2010/wordprocessingInk" xmlns:wne="http://schemas.microsoft.com/office/word/2006/wordml" xmlns:wps="http://schemas.microsoft.com/office/word/2010/wordprocessingShape" mc:Ignorable="w14 wp14">
+  <w:endnote w:type="separator" w:id="-1">
+    <w:p>
+      <w:r>
+        <w:separator/>
+      </w:r>
+    </w:p>
+  </w:endnote>
+  <w:endnote w:type="continuationSeparator" w:id="0">
+    <w:p>
+      <w:r>
+        <w:continuationSeparator/>
+      </w:r>
+    </w:p>
+  </w:endnote>
+</w:endnotes>
+</file>
+
+<file path=word/footnotes.xml><?xml version="1.0" encoding="utf-8"?>
+<w:footnotes xmlns:wpc="http://schemas.microsoft.com/office/word/2010/wordprocessingCanvas" xmlns:mc="http://schemas.openxmlformats.org/markup-compatibility/2006" xmlns:o="urn:schemas-microsoft-com:office:office" xmlns:r="http://schemas.openxmlformats.org/officeDocument/2006/relationships" xmlns:m="http://schemas.openxmlformats.org/officeDocument/2006/math" xmlns:v="urn:schemas-microsoft-com:vml" xmlns:wp14="http://schemas.microsoft.com/office/word/2010/wordprocessingDrawing" xmlns:wp="http://schemas.openxmlformats.org/drawingml/2006/wordprocessingDrawing" xmlns:w10="urn:schemas-microsoft-com:office:word" xmlns:w="http://schemas.openxmlformats.org/wordprocessingml/2006/main" xmlns:w14="http://schemas.microsoft.com/office/word/2010/wordml" xmlns:wpg="http://schemas.microsoft.com/office/word/2010/wordprocessingGroup" xmlns:wpi="http://schemas.microsoft.com/office/word/2010/wordprocessingInk" xmlns:wne="http://schemas.microsoft.com/office/word/2006/wordml" xmlns:wps="http://schemas.microsoft.com/office/word/2010/wordprocessingShape" mc:Ignorable="w14 wp14">
+  <w:footnote w:type="separator" w:id="-1">
+    <w:p>
+      <w:r>
+        <w:separator/>
+      </w:r>
+    </w:p>
+  </w:footnote>
+  <w:footnote w:type="continuationSeparator" w:id="0">
+    <w:p>
+      <w:r>
+        <w:continuationSeparator/>
+      </w:r>
+    </w:p>
+  </w:footnote>
+</w:footnotes>
+</file>
+
+<file path=word/header1.xml><?xml version="1.0" encoding="utf-8"?>
+<w:hdr xmlns:wpc="http://schemas.microsoft.com/office/word/2010/wordprocessingCanvas" xmlns:mc="http://schemas.openxmlformats.org/markup-compatibility/2006" xmlns:o="urn:schemas-microsoft-com:office:office" xmlns:r="http://schemas.openxmlformats.org/officeDocument/2006/relationships" xmlns:m="http://schemas.openxmlformats.org/officeDocument/2006/math" xmlns:v="urn:schemas-microsoft-com:vml" xmlns:wp14="http://schemas.microsoft.com/office/word/2010/wordprocessingDrawing" xmlns:wp="http://schemas.openxmlformats.org/drawingml/2006/wordprocessingDrawing" xmlns:w10="urn:schemas-microsoft-com:office:word" xmlns:w="http://schemas.openxmlformats.org/wordprocessingml/2006/main" xmlns:w14="http://schemas.microsoft.com/office/word/2010/wordml" xmlns:wpg="http://schemas.microsoft.com/office/word/2010/wordprocessingGroup" xmlns:wpi="http://schemas.microsoft.com/office/word/2010/wordprocessingInk" xmlns:wne="http://schemas.microsoft.com/office/word/2006/wordml" xmlns:wps="http://schemas.microsoft.com/office/word/2010/wordprocessingShape" mc:Ignorable="w14 wp14">
+  <w:p>
+    <w:pPr>
+      <w:pStyle w:val="Header"/>
+    </w:pPr>
+    <w:proofErr w:type="spellStart"/>
+    <w:r>
+      <w:t>PySolo</w:t>
+    </w:r>
+    <w:proofErr w:type="spellEnd"/>
+    <w:r>
+      <w:t xml:space="preserve"> Video upgrade by Loretta Laughrey</w:t>
+    </w:r>
+  </w:p>
+</w:hdr>
 </file>
 
 <file path=word/numbering.xml><?xml version="1.0" encoding="utf-8"?>
@@ -1751,6 +1892,71 @@
       <w:contextualSpacing/>
     </w:pPr>
   </w:style>
+  <w:style w:type="paragraph" w:styleId="Header">
+    <w:name w:val="header"/>
+    <w:basedOn w:val="Normal"/>
+    <w:link w:val="HeaderChar"/>
+    <w:uiPriority w:val="99"/>
+    <w:unhideWhenUsed/>
+    <w:rsid w:val="00560274"/>
+    <w:pPr>
+      <w:tabs>
+        <w:tab w:val="center" w:pos="4680"/>
+        <w:tab w:val="right" w:pos="9360"/>
+      </w:tabs>
+    </w:pPr>
+  </w:style>
+  <w:style w:type="character" w:customStyle="1" w:styleId="HeaderChar">
+    <w:name w:val="Header Char"/>
+    <w:basedOn w:val="DefaultParagraphFont"/>
+    <w:link w:val="Header"/>
+    <w:uiPriority w:val="99"/>
+    <w:rsid w:val="00560274"/>
+  </w:style>
+  <w:style w:type="paragraph" w:styleId="Footer">
+    <w:name w:val="footer"/>
+    <w:basedOn w:val="Normal"/>
+    <w:link w:val="FooterChar"/>
+    <w:uiPriority w:val="99"/>
+    <w:unhideWhenUsed/>
+    <w:rsid w:val="00560274"/>
+    <w:pPr>
+      <w:tabs>
+        <w:tab w:val="center" w:pos="4680"/>
+        <w:tab w:val="right" w:pos="9360"/>
+      </w:tabs>
+    </w:pPr>
+  </w:style>
+  <w:style w:type="character" w:customStyle="1" w:styleId="FooterChar">
+    <w:name w:val="Footer Char"/>
+    <w:basedOn w:val="DefaultParagraphFont"/>
+    <w:link w:val="Footer"/>
+    <w:uiPriority w:val="99"/>
+    <w:rsid w:val="00560274"/>
+  </w:style>
+  <w:style w:type="character" w:styleId="Hyperlink">
+    <w:name w:val="Hyperlink"/>
+    <w:basedOn w:val="DefaultParagraphFont"/>
+    <w:uiPriority w:val="99"/>
+    <w:unhideWhenUsed/>
+    <w:rsid w:val="00560274"/>
+    <w:rPr>
+      <w:color w:val="0000FF" w:themeColor="hyperlink"/>
+      <w:u w:val="single"/>
+    </w:rPr>
+  </w:style>
+  <w:style w:type="character" w:styleId="FollowedHyperlink">
+    <w:name w:val="FollowedHyperlink"/>
+    <w:basedOn w:val="DefaultParagraphFont"/>
+    <w:uiPriority w:val="99"/>
+    <w:semiHidden/>
+    <w:unhideWhenUsed/>
+    <w:rsid w:val="00560274"/>
+    <w:rPr>
+      <w:color w:val="800080" w:themeColor="followedHyperlink"/>
+      <w:u w:val="single"/>
+    </w:rPr>
+  </w:style>
 </w:styles>
 </file>
 
@@ -1947,6 +2153,71 @@
       <w:ind w:left="720"/>
       <w:contextualSpacing/>
     </w:pPr>
+  </w:style>
+  <w:style w:type="paragraph" w:styleId="Header">
+    <w:name w:val="header"/>
+    <w:basedOn w:val="Normal"/>
+    <w:link w:val="HeaderChar"/>
+    <w:uiPriority w:val="99"/>
+    <w:unhideWhenUsed/>
+    <w:rsid w:val="00560274"/>
+    <w:pPr>
+      <w:tabs>
+        <w:tab w:val="center" w:pos="4680"/>
+        <w:tab w:val="right" w:pos="9360"/>
+      </w:tabs>
+    </w:pPr>
+  </w:style>
+  <w:style w:type="character" w:customStyle="1" w:styleId="HeaderChar">
+    <w:name w:val="Header Char"/>
+    <w:basedOn w:val="DefaultParagraphFont"/>
+    <w:link w:val="Header"/>
+    <w:uiPriority w:val="99"/>
+    <w:rsid w:val="00560274"/>
+  </w:style>
+  <w:style w:type="paragraph" w:styleId="Footer">
+    <w:name w:val="footer"/>
+    <w:basedOn w:val="Normal"/>
+    <w:link w:val="FooterChar"/>
+    <w:uiPriority w:val="99"/>
+    <w:unhideWhenUsed/>
+    <w:rsid w:val="00560274"/>
+    <w:pPr>
+      <w:tabs>
+        <w:tab w:val="center" w:pos="4680"/>
+        <w:tab w:val="right" w:pos="9360"/>
+      </w:tabs>
+    </w:pPr>
+  </w:style>
+  <w:style w:type="character" w:customStyle="1" w:styleId="FooterChar">
+    <w:name w:val="Footer Char"/>
+    <w:basedOn w:val="DefaultParagraphFont"/>
+    <w:link w:val="Footer"/>
+    <w:uiPriority w:val="99"/>
+    <w:rsid w:val="00560274"/>
+  </w:style>
+  <w:style w:type="character" w:styleId="Hyperlink">
+    <w:name w:val="Hyperlink"/>
+    <w:basedOn w:val="DefaultParagraphFont"/>
+    <w:uiPriority w:val="99"/>
+    <w:unhideWhenUsed/>
+    <w:rsid w:val="00560274"/>
+    <w:rPr>
+      <w:color w:val="0000FF" w:themeColor="hyperlink"/>
+      <w:u w:val="single"/>
+    </w:rPr>
+  </w:style>
+  <w:style w:type="character" w:styleId="FollowedHyperlink">
+    <w:name w:val="FollowedHyperlink"/>
+    <w:basedOn w:val="DefaultParagraphFont"/>
+    <w:uiPriority w:val="99"/>
+    <w:semiHidden/>
+    <w:unhideWhenUsed/>
+    <w:rsid w:val="00560274"/>
+    <w:rPr>
+      <w:color w:val="800080" w:themeColor="followedHyperlink"/>
+      <w:u w:val="single"/>
+    </w:rPr>
   </w:style>
 </w:styles>
 </file>

</xml_diff>